<commit_message>
Update Arhitekturni stilovi i dizajn KinMKD.docx
</commit_message>
<xml_diff>
--- a/Домашна работа 2/architecture/Arhitekturni stilovi i dizajn KinMKD.docx
+++ b/Домашна работа 2/architecture/Arhitekturni stilovi i dizajn KinMKD.docx
@@ -2093,6 +2093,17 @@
         <w:jc w:val="both"/>
         <w:rPr>
           <w:rFonts w:cstheme="minorHAnsi"/>
+          <w:sz w:val="28"/>
+          <w:szCs w:val="28"/>
+          <w:lang w:val="mk-MK"/>
+        </w:rPr>
+      </w:pPr>
+    </w:p>
+    <w:p>
+      <w:pPr>
+        <w:jc w:val="both"/>
+        <w:rPr>
+          <w:rFonts w:cstheme="minorHAnsi"/>
           <w:noProof/>
           <w:sz w:val="28"/>
           <w:szCs w:val="28"/>
@@ -2125,54 +2136,30 @@
           <w:szCs w:val="28"/>
           <w:lang w:val="mk-MK" w:eastAsia="mk-MK"/>
         </w:rPr>
-        <w:drawing>
-          <wp:inline distT="0" distB="0" distL="0" distR="0">
-            <wp:extent cx="4893494" cy="5943600"/>
-            <wp:effectExtent l="0" t="0" r="2540" b="0"/>
-            <wp:docPr id="2" name="Picture 2" descr="impl1"/>
-            <wp:cNvGraphicFramePr>
-              <a:graphicFrameLocks xmlns:a="http://schemas.openxmlformats.org/drawingml/2006/main" noChangeAspect="1"/>
-            </wp:cNvGraphicFramePr>
-            <a:graphic xmlns:a="http://schemas.openxmlformats.org/drawingml/2006/main">
-              <a:graphicData uri="http://schemas.openxmlformats.org/drawingml/2006/picture">
-                <pic:pic xmlns:pic="http://schemas.openxmlformats.org/drawingml/2006/picture">
-                  <pic:nvPicPr>
-                    <pic:cNvPr id="0" name="Picture 6" descr="impl1"/>
-                    <pic:cNvPicPr>
-                      <a:picLocks noChangeAspect="1" noChangeArrowheads="1"/>
-                    </pic:cNvPicPr>
-                  </pic:nvPicPr>
-                  <pic:blipFill>
-                    <a:blip r:embed="rId9">
-                      <a:extLst>
-                        <a:ext uri="{28A0092B-C50C-407E-A947-70E740481C1C}">
-                          <a14:useLocalDpi xmlns:a14="http://schemas.microsoft.com/office/drawing/2010/main" val="0"/>
-                        </a:ext>
-                      </a:extLst>
-                    </a:blip>
-                    <a:srcRect/>
-                    <a:stretch>
-                      <a:fillRect/>
-                    </a:stretch>
-                  </pic:blipFill>
-                  <pic:spPr bwMode="auto">
-                    <a:xfrm>
-                      <a:off x="0" y="0"/>
-                      <a:ext cx="4896659" cy="5947444"/>
-                    </a:xfrm>
-                    <a:prstGeom prst="rect">
-                      <a:avLst/>
-                    </a:prstGeom>
-                    <a:noFill/>
-                    <a:ln>
-                      <a:noFill/>
-                    </a:ln>
-                  </pic:spPr>
-                </pic:pic>
-              </a:graphicData>
-            </a:graphic>
-          </wp:inline>
-        </w:drawing>
+        <w:pict>
+          <v:shapetype id="_x0000_t75" coordsize="21600,21600" o:spt="75" o:preferrelative="t" path="m@4@5l@4@11@9@11@9@5xe" filled="f" stroked="f">
+            <v:stroke joinstyle="miter"/>
+            <v:formulas>
+              <v:f eqn="if lineDrawn pixelLineWidth 0"/>
+              <v:f eqn="sum @0 1 0"/>
+              <v:f eqn="sum 0 0 @1"/>
+              <v:f eqn="prod @2 1 2"/>
+              <v:f eqn="prod @3 21600 pixelWidth"/>
+              <v:f eqn="prod @3 21600 pixelHeight"/>
+              <v:f eqn="sum @0 0 1"/>
+              <v:f eqn="prod @6 1 2"/>
+              <v:f eqn="prod @7 21600 pixelWidth"/>
+              <v:f eqn="sum @8 21600 0"/>
+              <v:f eqn="prod @7 21600 pixelHeight"/>
+              <v:f eqn="sum @10 21600 0"/>
+            </v:formulas>
+            <v:path o:extrusionok="f" gradientshapeok="t" o:connecttype="rect"/>
+            <o:lock v:ext="edit" aspectratio="t"/>
+          </v:shapetype>
+          <v:shape id="_x0000_i1025" type="#_x0000_t75" style="width:349.5pt;height:424.5pt">
+            <v:imagedata r:id="rId9" o:title="impl1"/>
+          </v:shape>
+        </w:pict>
       </w:r>
     </w:p>
     <w:p>
@@ -2231,6 +2218,17 @@
       </w:pPr>
       <w:bookmarkStart w:id="0" w:name="_GoBack"/>
       <w:bookmarkEnd w:id="0"/>
+    </w:p>
+    <w:p>
+      <w:pPr>
+        <w:jc w:val="both"/>
+        <w:rPr>
+          <w:rFonts w:cstheme="minorHAnsi"/>
+          <w:sz w:val="28"/>
+          <w:szCs w:val="28"/>
+          <w:lang w:val="mk-MK"/>
+        </w:rPr>
+      </w:pPr>
       <w:r>
         <w:rPr>
           <w:rFonts w:cstheme="minorHAnsi"/>

</xml_diff>